<commit_message>
Part2 document- Q2 finish
</commit_message>
<xml_diff>
--- a/Part 2 DDoS Discovery Industry and Academic perspective.docx
+++ b/Part 2 DDoS Discovery Industry and Academic perspective.docx
@@ -7,19 +7,40 @@
         <w:rPr>
           <w:b/>
           <w:bCs/>
-        </w:rPr>
-        <w:t>Part 2: DDoS Discovery: Industry and Academic perspective</w:t>
-      </w:r>
-    </w:p>
-    <w:p>
-      <w:r>
-        <w:t xml:space="preserve">The monitoring technologies mentioned in the papers </w:t>
-      </w:r>
-      <w:proofErr w:type="gramStart"/>
-      <w:r>
-        <w:t>are:</w:t>
-      </w:r>
-      <w:proofErr w:type="gramEnd"/>
+          <w:u w:val="single"/>
+        </w:rPr>
+        <w:t>Part 2:</w:t>
+      </w:r>
+      <w:r>
+        <w:rPr>
+          <w:b/>
+          <w:bCs/>
+        </w:rPr>
+        <w:t xml:space="preserve"> DDoS Discovery: Industry and Academic perspective</w:t>
+      </w:r>
+    </w:p>
+    <w:p>
+      <w:pPr>
+        <w:rPr>
+          <w:b/>
+          <w:bCs/>
+        </w:rPr>
+      </w:pPr>
+      <w:r>
+        <w:rPr>
+          <w:b/>
+          <w:bCs/>
+        </w:rPr>
+        <w:t>Q1</w:t>
+      </w:r>
+    </w:p>
+    <w:p>
+      <w:r>
+        <w:t xml:space="preserve">The monitoring technologies mentioned in the paper </w:t>
+      </w:r>
+      <w:r>
+        <w:t>are</w:t>
+      </w:r>
       <w:r>
         <w:t xml:space="preserve"> Network telescopes, Flow monitoring, Honey pots and hybrid approaches combining them together.</w:t>
       </w:r>
@@ -38,13 +59,39 @@
       </w:pPr>
       <w:r>
         <w:rPr>
-          <w:b/>
-          <w:bCs/>
+          <w:u w:val="single"/>
         </w:rPr>
         <w:t>Vantage Point</w:t>
       </w:r>
-      <w:r>
-        <w:t xml:space="preserve">: The position of a technology within the network influences what portions of traffic it can observe. </w:t>
+    </w:p>
+    <w:p>
+      <w:pPr>
+        <w:ind w:left="720"/>
+        <w:rPr>
+          <w:i/>
+          <w:iCs/>
+        </w:rPr>
+      </w:pPr>
+      <w:r>
+        <w:rPr>
+          <w:i/>
+          <w:iCs/>
+        </w:rPr>
+        <w:t xml:space="preserve"> The position of </w:t>
+      </w:r>
+      <w:r>
+        <w:rPr>
+          <w:i/>
+          <w:iCs/>
+        </w:rPr>
+        <w:t>technology</w:t>
+      </w:r>
+      <w:r>
+        <w:rPr>
+          <w:i/>
+          <w:iCs/>
+        </w:rPr>
+        <w:t xml:space="preserve"> within the network influences what portions of traffic it can observe. </w:t>
       </w:r>
     </w:p>
     <w:p>
@@ -56,13 +103,24 @@
       </w:pPr>
       <w:r>
         <w:rPr>
-          <w:b/>
-          <w:bCs/>
+          <w:u w:val="single"/>
         </w:rPr>
         <w:t>Detection</w:t>
       </w:r>
-      <w:r>
-        <w:t xml:space="preserve">: Distinguishing legitimate traffic peaks from attack traffic is challenging, as each technology highlights unique traffic or attack attributes using varied feature sets. </w:t>
+    </w:p>
+    <w:p>
+      <w:pPr>
+        <w:ind w:left="720"/>
+      </w:pPr>
+      <w:r>
+        <w:rPr>
+          <w:i/>
+          <w:iCs/>
+        </w:rPr>
+        <w:t xml:space="preserve"> Distinguishing legitimate traffic peaks from attack traffic is challenging, as each technology highlights unique traffic or attack attributes using varied feature sets</w:t>
+      </w:r>
+      <w:r>
+        <w:t xml:space="preserve">. </w:t>
       </w:r>
     </w:p>
     <w:p>
@@ -74,27 +132,66 @@
       </w:pPr>
       <w:r>
         <w:rPr>
-          <w:b/>
-          <w:bCs/>
+          <w:u w:val="single"/>
         </w:rPr>
         <w:t>Scope</w:t>
       </w:r>
-      <w:r>
-        <w:t xml:space="preserve">: A </w:t>
-      </w:r>
-      <w:r>
+    </w:p>
+    <w:p>
+      <w:pPr>
+        <w:ind w:left="720"/>
+        <w:rPr>
+          <w:i/>
+          <w:iCs/>
+        </w:rPr>
+      </w:pPr>
+      <w:r>
+        <w:rPr>
+          <w:i/>
+          <w:iCs/>
+        </w:rPr>
+        <w:t xml:space="preserve"> A </w:t>
+      </w:r>
+      <w:r>
+        <w:rPr>
+          <w:i/>
+          <w:iCs/>
+        </w:rPr>
         <w:t>technology</w:t>
       </w:r>
       <w:r>
+        <w:rPr>
+          <w:i/>
+          <w:iCs/>
+        </w:rPr>
         <w:t xml:space="preserve"> monitoring range</w:t>
       </w:r>
       <w:r>
+        <w:rPr>
+          <w:i/>
+          <w:iCs/>
+        </w:rPr>
         <w:t xml:space="preserve"> </w:t>
       </w:r>
       <w:r>
-        <w:t>defines its capabilities. Monitoring range shapes capabilities. Telescopes target spoofed direct-path attacks, missing reflection attacks, while flow monitoring at IXPs broadly captures attacks but is path-limited</w:t>
-      </w:r>
-      <w:r>
+        <w:rPr>
+          <w:i/>
+          <w:iCs/>
+        </w:rPr>
+        <w:t xml:space="preserve">defines its capabilities. </w:t>
+      </w:r>
+      <w:r>
+        <w:rPr>
+          <w:i/>
+          <w:iCs/>
+        </w:rPr>
+        <w:t>Monitoring range shapes capabilities. Telescopes target spoofed direct-path attacks, missing reflection attacks, while flow monitoring at IXPs broadly captures attacks but is path-limited</w:t>
+      </w:r>
+      <w:r>
+        <w:rPr>
+          <w:i/>
+          <w:iCs/>
+        </w:rPr>
         <w:t xml:space="preserve"> (as it captures only specific ones)</w:t>
       </w:r>
     </w:p>
@@ -107,43 +204,373 @@
       </w:pPr>
       <w:r>
         <w:rPr>
+          <w:u w:val="single"/>
+        </w:rPr>
+        <w:t>Data Access</w:t>
+      </w:r>
+    </w:p>
+    <w:p>
+      <w:pPr>
+        <w:ind w:left="720"/>
+        <w:rPr>
+          <w:i/>
+          <w:iCs/>
+          <w:rtl/>
+        </w:rPr>
+      </w:pPr>
+      <w:r>
+        <w:rPr>
+          <w:i/>
+          <w:iCs/>
+        </w:rPr>
+        <w:t xml:space="preserve">Data sharing impacts attack visibility. </w:t>
+      </w:r>
+      <w:r>
+        <w:rPr>
+          <w:i/>
+          <w:iCs/>
+        </w:rPr>
+        <w:t xml:space="preserve">For example the authors of the paper mentioned </w:t>
+      </w:r>
+      <w:r>
+        <w:rPr>
+          <w:i/>
+          <w:iCs/>
+        </w:rPr>
+        <w:t>Flow monitoring by Netscout integrates ISP data for broader insights, but proprietary limits restrict sharing, unlike shareable but narrower telescope data</w:t>
+      </w:r>
+    </w:p>
+    <w:p>
+      <w:pPr>
+        <w:ind w:left="720"/>
+        <w:rPr>
+          <w:i/>
+          <w:iCs/>
+          <w:rtl/>
+        </w:rPr>
+      </w:pPr>
+    </w:p>
+    <w:p>
+      <w:pPr>
+        <w:ind w:left="720"/>
+        <w:rPr>
+          <w:i/>
+          <w:iCs/>
+          <w:rtl/>
+        </w:rPr>
+      </w:pPr>
+    </w:p>
+    <w:p>
+      <w:pPr>
+        <w:ind w:left="720"/>
+        <w:rPr>
+          <w:i/>
+          <w:iCs/>
+          <w:rtl/>
+        </w:rPr>
+      </w:pPr>
+    </w:p>
+    <w:p>
+      <w:pPr>
+        <w:ind w:left="720"/>
+        <w:rPr>
+          <w:i/>
+          <w:iCs/>
+          <w:rtl/>
+        </w:rPr>
+      </w:pPr>
+    </w:p>
+    <w:p>
+      <w:pPr>
+        <w:ind w:left="720"/>
+        <w:rPr>
+          <w:i/>
+          <w:iCs/>
+          <w:rtl/>
+        </w:rPr>
+      </w:pPr>
+    </w:p>
+    <w:p>
+      <w:pPr>
+        <w:ind w:left="720"/>
+        <w:rPr>
+          <w:i/>
+          <w:iCs/>
+          <w:rtl/>
+        </w:rPr>
+      </w:pPr>
+    </w:p>
+    <w:p>
+      <w:pPr>
+        <w:ind w:left="720"/>
+        <w:rPr>
+          <w:i/>
+          <w:iCs/>
+          <w:rtl/>
+        </w:rPr>
+      </w:pPr>
+    </w:p>
+    <w:p>
+      <w:pPr>
+        <w:ind w:left="720"/>
+        <w:rPr>
+          <w:i/>
+          <w:iCs/>
+          <w:rtl/>
+        </w:rPr>
+      </w:pPr>
+    </w:p>
+    <w:p>
+      <w:pPr>
+        <w:ind w:left="720"/>
+      </w:pPr>
+    </w:p>
+    <w:p>
+      <w:pPr>
+        <w:rPr>
           <w:b/>
           <w:bCs/>
         </w:rPr>
-        <w:t>Data Access</w:t>
-      </w:r>
-      <w:r>
-        <w:t xml:space="preserve">: Data sharing impacts attack visibility. </w:t>
-      </w:r>
-      <w:r>
-        <w:t xml:space="preserve">For </w:t>
-      </w:r>
-      <w:proofErr w:type="gramStart"/>
-      <w:r>
-        <w:t>example</w:t>
-      </w:r>
-      <w:proofErr w:type="gramEnd"/>
-      <w:r>
-        <w:t xml:space="preserve"> the authors of the paper mentioned </w:t>
-      </w:r>
-      <w:r>
-        <w:t xml:space="preserve">Flow monitoring by </w:t>
-      </w:r>
-      <w:proofErr w:type="spellStart"/>
-      <w:r>
-        <w:t>Netscout</w:t>
-      </w:r>
-      <w:proofErr w:type="spellEnd"/>
-      <w:r>
-        <w:t xml:space="preserve"> integrates ISP data for broader insights, but proprietary limits restrict sharing, unlike shareable but narrower telescope data</w:t>
-      </w:r>
-    </w:p>
-    <w:p>
-      <w:pPr>
-        <w:ind w:left="720"/>
-      </w:pPr>
+      </w:pPr>
+      <w:r>
+        <w:rPr>
+          <w:b/>
+          <w:bCs/>
+        </w:rPr>
+        <w:lastRenderedPageBreak/>
+        <w:t>Q2</w:t>
+      </w:r>
+    </w:p>
+    <w:p>
+      <w:r>
+        <w:t xml:space="preserve">The HTTP/2 Rapid Reset attack is </w:t>
+      </w:r>
+      <w:r>
+        <w:t xml:space="preserve">application layer </w:t>
+      </w:r>
+      <w:r>
+        <w:t xml:space="preserve">DDoS attack exploiting HTTP/2’s stream multiplexing. </w:t>
+      </w:r>
+      <w:r>
+        <w:t xml:space="preserve">An </w:t>
+      </w:r>
+      <w:r>
+        <w:t>Attacke</w:t>
+      </w:r>
+      <w:r>
+        <w:t>r</w:t>
+      </w:r>
+      <w:r>
+        <w:t xml:space="preserve"> </w:t>
+      </w:r>
+      <w:r>
+        <w:t>sends</w:t>
+      </w:r>
+      <w:r>
+        <w:t xml:space="preserve"> and cancel numerous requests using </w:t>
+      </w:r>
+      <w:r>
+        <w:t>`</w:t>
+      </w:r>
+      <w:r>
+        <w:t>RST_STREAM</w:t>
+      </w:r>
+      <w:r>
+        <w:t>`</w:t>
+      </w:r>
+      <w:r>
+        <w:t xml:space="preserve"> within a single TCP connection, overwhelming servers with high request volumes using minimal resources. It’s non-spoofed, direct-path, and targets HTTP/2 servers.</w:t>
+      </w:r>
     </w:p>
     <w:p/>
+    <w:p>
+      <w:r>
+        <w:t xml:space="preserve">Here’s a </w:t>
+      </w:r>
+      <w:r>
+        <w:t xml:space="preserve">scheme </w:t>
+      </w:r>
+      <w:r>
+        <w:t>from Google’s paper</w:t>
+      </w:r>
+      <w:r>
+        <w:t xml:space="preserve"> </w:t>
+      </w:r>
+      <w:r>
+        <w:t>“</w:t>
+      </w:r>
+      <w:r>
+        <w:rPr>
+          <w:b/>
+          <w:bCs/>
+        </w:rPr>
+        <w:t>How it works: The novel HTTP/2 ‘Rapid Reset’ DDoS attack</w:t>
+      </w:r>
+      <w:r>
+        <w:rPr>
+          <w:b/>
+          <w:bCs/>
+        </w:rPr>
+        <w:t>”</w:t>
+      </w:r>
+      <w:r>
+        <w:t xml:space="preserve"> :</w:t>
+      </w:r>
+    </w:p>
+    <w:p>
+      <w:r>
+        <w:drawing>
+          <wp:inline distT="0" distB="0" distL="0" distR="0" wp14:anchorId="3FAE161F" wp14:editId="48F0D284">
+            <wp:extent cx="5943600" cy="3319780"/>
+            <wp:effectExtent l="0" t="0" r="0" b="0"/>
+            <wp:docPr id="249058287" name="Picture 1"/>
+            <wp:cNvGraphicFramePr>
+              <a:graphicFrameLocks xmlns:a="http://schemas.openxmlformats.org/drawingml/2006/main" noChangeAspect="1"/>
+            </wp:cNvGraphicFramePr>
+            <a:graphic xmlns:a="http://schemas.openxmlformats.org/drawingml/2006/main">
+              <a:graphicData uri="http://schemas.openxmlformats.org/drawingml/2006/picture">
+                <pic:pic xmlns:pic="http://schemas.openxmlformats.org/drawingml/2006/picture">
+                  <pic:nvPicPr>
+                    <pic:cNvPr id="249058287" name=""/>
+                    <pic:cNvPicPr/>
+                  </pic:nvPicPr>
+                  <pic:blipFill>
+                    <a:blip r:embed="rId5"/>
+                    <a:stretch>
+                      <a:fillRect/>
+                    </a:stretch>
+                  </pic:blipFill>
+                  <pic:spPr>
+                    <a:xfrm>
+                      <a:off x="0" y="0"/>
+                      <a:ext cx="5943600" cy="3319780"/>
+                    </a:xfrm>
+                    <a:prstGeom prst="rect">
+                      <a:avLst/>
+                    </a:prstGeom>
+                  </pic:spPr>
+                </pic:pic>
+              </a:graphicData>
+            </a:graphic>
+          </wp:inline>
+        </w:drawing>
+      </w:r>
+    </w:p>
+    <w:p/>
+    <w:p>
+      <w:r>
+        <w:t xml:space="preserve">Flow monitoring </w:t>
+      </w:r>
+      <w:r>
+        <w:t xml:space="preserve">should be able to </w:t>
+      </w:r>
+      <w:r>
+        <w:t xml:space="preserve">capture this attack. </w:t>
+      </w:r>
+      <w:r>
+        <w:t>I</w:t>
+      </w:r>
+      <w:r>
+        <w:t xml:space="preserve">t </w:t>
+      </w:r>
+      <w:r>
+        <w:t xml:space="preserve">should be able to </w:t>
+      </w:r>
+      <w:r>
+        <w:t xml:space="preserve">detect HTTP/2 traffic spikes and </w:t>
+      </w:r>
+      <w:r>
+        <w:t>`</w:t>
+      </w:r>
+      <w:r>
+        <w:t>RST_STREAM</w:t>
+      </w:r>
+      <w:r>
+        <w:t>`</w:t>
+      </w:r>
+      <w:r>
+        <w:t xml:space="preserve"> anomalies using deep-packet inspection and mitigation tools like scrubbing</w:t>
+      </w:r>
+      <w:r>
+        <w:t xml:space="preserve"> or the blockhole mentioned in the paper.</w:t>
+      </w:r>
+    </w:p>
+    <w:p>
+      <w:r>
+        <w:t xml:space="preserve">Network telescopes cannot capture it. They monitor </w:t>
+      </w:r>
+      <w:r>
+        <w:t xml:space="preserve">darknet </w:t>
+      </w:r>
+      <w:r>
+        <w:t xml:space="preserve">from </w:t>
+      </w:r>
+      <w:r>
+        <w:t>randomly spoofed</w:t>
+      </w:r>
+      <w:r>
+        <w:t xml:space="preserve"> attacks, but Rapid Reset’s non-spoofe</w:t>
+      </w:r>
+      <w:r>
+        <w:t>d</w:t>
+      </w:r>
+      <w:r>
+        <w:t xml:space="preserve"> </w:t>
+      </w:r>
+      <w:r>
+        <w:t xml:space="preserve">and </w:t>
+      </w:r>
+      <w:r>
+        <w:t>application</w:t>
+      </w:r>
+      <w:r>
+        <w:t xml:space="preserve"> layer attacks </w:t>
+      </w:r>
+      <w:r>
+        <w:t>shouldn’t</w:t>
+      </w:r>
+      <w:r>
+        <w:t xml:space="preserve"> generate backscatter.</w:t>
+      </w:r>
+    </w:p>
+    <w:p>
+      <w:pPr>
+        <w:rPr>
+          <w:rFonts w:hint="cs"/>
+          <w:rtl/>
+        </w:rPr>
+      </w:pPr>
+      <w:r>
+        <w:t>Honeypots are unlikely to capture it</w:t>
+      </w:r>
+      <w:r>
+        <w:t xml:space="preserve"> as </w:t>
+      </w:r>
+      <w:r>
+        <w:t>well.</w:t>
+      </w:r>
+      <w:r>
+        <w:t xml:space="preserve"> Designed for reflection-amplification attack</w:t>
+      </w:r>
+      <w:r>
+        <w:t>,</w:t>
+      </w:r>
+      <w:r>
+        <w:t xml:space="preserve"> they only detect direct attacks if configured </w:t>
+      </w:r>
+      <w:r>
+        <w:t xml:space="preserve">to act </w:t>
+      </w:r>
+      <w:r>
+        <w:t>as HTTP/2 servers, making them irrelevant here</w:t>
+      </w:r>
+      <w:r>
+        <w:t xml:space="preserve"> as well</w:t>
+      </w:r>
+      <w:r>
+        <w:t xml:space="preserve"> as they are not usually used this way.</w:t>
+      </w:r>
+    </w:p>
     <w:sectPr>
       <w:pgSz w:w="12240" w:h="15840"/>
       <w:pgMar w:top="1440" w:right="1440" w:bottom="1440" w:left="1440" w:header="720" w:footer="720" w:gutter="0"/>

</xml_diff>

<commit_message>
added to part 2
</commit_message>
<xml_diff>
--- a/Part 2 DDoS Discovery Industry and Academic perspective.docx
+++ b/Part 2 DDoS Discovery Industry and Academic perspective.docx
@@ -42,7 +42,130 @@
         <w:t>are</w:t>
       </w:r>
       <w:r>
-        <w:t xml:space="preserve"> Network telescopes, Flow monitoring, Honey pots and hybrid approaches combining them together.</w:t>
+        <w:t>:</w:t>
+      </w:r>
+    </w:p>
+    <w:p>
+      <w:pPr>
+        <w:pStyle w:val="ListParagraph"/>
+        <w:numPr>
+          <w:ilvl w:val="0"/>
+          <w:numId w:val="4"/>
+        </w:numPr>
+      </w:pPr>
+      <w:r>
+        <w:rPr>
+          <w:b/>
+          <w:bCs/>
+        </w:rPr>
+        <w:t xml:space="preserve">Network </w:t>
+      </w:r>
+      <w:r>
+        <w:rPr>
+          <w:b/>
+          <w:bCs/>
+        </w:rPr>
+        <w:t>T</w:t>
+      </w:r>
+      <w:r>
+        <w:rPr>
+          <w:b/>
+          <w:bCs/>
+        </w:rPr>
+        <w:t>elescopes</w:t>
+      </w:r>
+      <w:r>
+        <w:t xml:space="preserve"> – which monitor traffic directed to unused IP addresses. </w:t>
+      </w:r>
+    </w:p>
+    <w:p>
+      <w:pPr>
+        <w:pStyle w:val="ListParagraph"/>
+        <w:numPr>
+          <w:ilvl w:val="0"/>
+          <w:numId w:val="4"/>
+        </w:numPr>
+      </w:pPr>
+      <w:r>
+        <w:rPr>
+          <w:b/>
+          <w:bCs/>
+        </w:rPr>
+        <w:t xml:space="preserve">Flow </w:t>
+      </w:r>
+      <w:r>
+        <w:rPr>
+          <w:b/>
+          <w:bCs/>
+        </w:rPr>
+        <w:t>M</w:t>
+      </w:r>
+      <w:r>
+        <w:rPr>
+          <w:b/>
+          <w:bCs/>
+        </w:rPr>
+        <w:t>onitoring</w:t>
+      </w:r>
+      <w:r>
+        <w:t xml:space="preserve"> – which collect data from different internet exchange points</w:t>
+      </w:r>
+      <w:r>
+        <w:t xml:space="preserve"> (IXP)</w:t>
+      </w:r>
+      <w:r>
+        <w:t xml:space="preserve"> and Ddos control systems. </w:t>
+      </w:r>
+    </w:p>
+    <w:p>
+      <w:pPr>
+        <w:pStyle w:val="ListParagraph"/>
+        <w:numPr>
+          <w:ilvl w:val="0"/>
+          <w:numId w:val="4"/>
+        </w:numPr>
+      </w:pPr>
+      <w:r>
+        <w:rPr>
+          <w:b/>
+          <w:bCs/>
+        </w:rPr>
+        <w:t xml:space="preserve">Honey </w:t>
+      </w:r>
+      <w:r>
+        <w:rPr>
+          <w:b/>
+          <w:bCs/>
+        </w:rPr>
+        <w:t>P</w:t>
+      </w:r>
+      <w:r>
+        <w:rPr>
+          <w:b/>
+          <w:bCs/>
+        </w:rPr>
+        <w:t>ots</w:t>
+      </w:r>
+      <w:r>
+        <w:t xml:space="preserve"> </w:t>
+      </w:r>
+      <w:r>
+        <w:t xml:space="preserve">– which are systems used to attract attackers, by adding intended venerable spots (Therefore they serve as traps for attackers). </w:t>
+      </w:r>
+    </w:p>
+    <w:p>
+      <w:pPr>
+        <w:pStyle w:val="ListParagraph"/>
+        <w:numPr>
+          <w:ilvl w:val="0"/>
+          <w:numId w:val="4"/>
+        </w:numPr>
+      </w:pPr>
+      <w:r>
+        <w:t>H</w:t>
+      </w:r>
+      <w:r>
+        <w:t>ybrid approaches combining them together.</w:t>
       </w:r>
     </w:p>
     <w:p>
@@ -67,31 +190,120 @@
     <w:p>
       <w:pPr>
         <w:ind w:left="720"/>
-        <w:rPr>
-          <w:i/>
-          <w:iCs/>
-        </w:rPr>
-      </w:pPr>
-      <w:r>
-        <w:rPr>
-          <w:i/>
-          <w:iCs/>
-        </w:rPr>
+      </w:pPr>
+      <w:r>
         <w:t xml:space="preserve"> The position of </w:t>
       </w:r>
       <w:r>
-        <w:rPr>
-          <w:i/>
-          <w:iCs/>
-        </w:rPr>
         <w:t>technology</w:t>
       </w:r>
       <w:r>
-        <w:rPr>
-          <w:i/>
-          <w:iCs/>
-        </w:rPr>
-        <w:t xml:space="preserve"> within the network influences what portions of traffic it can observe. </w:t>
+        <w:t xml:space="preserve"> within the network influences what portions of traffic it can observe</w:t>
+      </w:r>
+      <w:r>
+        <w:t xml:space="preserve"> is different for each method:</w:t>
+      </w:r>
+    </w:p>
+    <w:p>
+      <w:pPr>
+        <w:pStyle w:val="ListParagraph"/>
+        <w:numPr>
+          <w:ilvl w:val="1"/>
+          <w:numId w:val="3"/>
+        </w:numPr>
+      </w:pPr>
+      <w:r>
+        <w:rPr>
+          <w:u w:val="single"/>
+        </w:rPr>
+        <w:t>Network telescopes</w:t>
+      </w:r>
+      <w:r>
+        <w:t xml:space="preserve"> can</w:t>
+      </w:r>
+      <w:r>
+        <w:t xml:space="preserve"> only</w:t>
+      </w:r>
+      <w:r>
+        <w:t xml:space="preserve"> detect</w:t>
+      </w:r>
+      <w:r>
+        <w:t xml:space="preserve"> data reaching “dark” areas, meaning that they will only cover areas that have been spoofed</w:t>
+      </w:r>
+      <w:r>
+        <w:t xml:space="preserve"> (therefore will not target real services)</w:t>
+      </w:r>
+      <w:r>
+        <w:t xml:space="preserve">. </w:t>
+      </w:r>
+      <w:r>
+        <w:t xml:space="preserve"> </w:t>
+      </w:r>
+    </w:p>
+    <w:p>
+      <w:pPr>
+        <w:pStyle w:val="ListParagraph"/>
+        <w:numPr>
+          <w:ilvl w:val="1"/>
+          <w:numId w:val="3"/>
+        </w:numPr>
+      </w:pPr>
+      <w:r>
+        <w:rPr>
+          <w:u w:val="single"/>
+        </w:rPr>
+        <w:t>Honeypots</w:t>
+      </w:r>
+      <w:r>
+        <w:t xml:space="preserve"> only capture attacks that were directed to </w:t>
+      </w:r>
+      <w:r>
+        <w:t>specific services, and thus have a limited effect</w:t>
+      </w:r>
+      <w:r>
+        <w:t xml:space="preserve">. </w:t>
+      </w:r>
+    </w:p>
+    <w:p>
+      <w:pPr>
+        <w:pStyle w:val="ListParagraph"/>
+        <w:numPr>
+          <w:ilvl w:val="1"/>
+          <w:numId w:val="3"/>
+        </w:numPr>
+      </w:pPr>
+      <w:r>
+        <w:rPr>
+          <w:u w:val="single"/>
+        </w:rPr>
+        <w:t>F</w:t>
+      </w:r>
+      <w:r>
+        <w:rPr>
+          <w:u w:val="single"/>
+          <w:lang w:bidi="ar-LB"/>
+        </w:rPr>
+        <w:t>low Monitoring</w:t>
+      </w:r>
+      <w:r>
+        <w:rPr>
+          <w:b/>
+          <w:bCs/>
+          <w:lang w:bidi="ar-LB"/>
+        </w:rPr>
+        <w:t xml:space="preserve"> </w:t>
+      </w:r>
+      <w:r>
+        <w:rPr>
+          <w:lang w:bidi="ar-LB"/>
+        </w:rPr>
+        <w:t>captures data from different addresses but still cannot capture the full sca</w:t>
+      </w:r>
+      <w:r>
+        <w:rPr>
+          <w:lang w:bidi="ar-LB"/>
+        </w:rPr>
+        <w:t>le of the DDos attack.</w:t>
       </w:r>
     </w:p>
     <w:p>
@@ -107,20 +319,19 @@
         </w:rPr>
         <w:t>Detection</w:t>
       </w:r>
+      <w:r>
+        <w:rPr>
+          <w:u w:val="single"/>
+        </w:rPr>
+        <w:t xml:space="preserve"> Methods</w:t>
+      </w:r>
     </w:p>
     <w:p>
       <w:pPr>
         <w:ind w:left="720"/>
       </w:pPr>
       <w:r>
-        <w:rPr>
-          <w:i/>
-          <w:iCs/>
-        </w:rPr>
-        <w:t xml:space="preserve"> Distinguishing legitimate traffic peaks from attack traffic is challenging, as each technology highlights unique traffic or attack attributes using varied feature sets</w:t>
-      </w:r>
-      <w:r>
-        <w:t xml:space="preserve">. </w:t>
+        <w:t>Distinguishing legitimate traffic peaks from attack traffic is challenging, as each technology highlights unique traffic or attack attributes using varied feature sets.</w:t>
       </w:r>
     </w:p>
     <w:p>
@@ -141,58 +352,140 @@
       <w:pPr>
         <w:ind w:left="720"/>
         <w:rPr>
-          <w:i/>
-          <w:iCs/>
-        </w:rPr>
-      </w:pPr>
-      <w:r>
-        <w:rPr>
-          <w:i/>
-          <w:iCs/>
-        </w:rPr>
-        <w:t xml:space="preserve"> A </w:t>
-      </w:r>
-      <w:r>
-        <w:rPr>
-          <w:i/>
-          <w:iCs/>
-        </w:rPr>
-        <w:t>technology</w:t>
-      </w:r>
-      <w:r>
-        <w:rPr>
-          <w:i/>
-          <w:iCs/>
-        </w:rPr>
-        <w:t xml:space="preserve"> monitoring range</w:t>
-      </w:r>
-      <w:r>
-        <w:rPr>
-          <w:i/>
-          <w:iCs/>
+          <w:color w:val="FF0000"/>
+        </w:rPr>
+      </w:pPr>
+      <w:r>
+        <w:rPr>
+          <w:color w:val="FF0000"/>
         </w:rPr>
         <w:t xml:space="preserve"> </w:t>
       </w:r>
       <w:r>
         <w:rPr>
-          <w:i/>
-          <w:iCs/>
-        </w:rPr>
-        <w:t xml:space="preserve">defines its capabilities. </w:t>
-      </w:r>
-      <w:r>
-        <w:rPr>
-          <w:i/>
-          <w:iCs/>
-        </w:rPr>
-        <w:t>Monitoring range shapes capabilities. Telescopes target spoofed direct-path attacks, missing reflection attacks, while flow monitoring at IXPs broadly captures attacks but is path-limited</w:t>
-      </w:r>
-      <w:r>
-        <w:rPr>
-          <w:i/>
-          <w:iCs/>
-        </w:rPr>
-        <w:t xml:space="preserve"> (as it captures only specific ones)</w:t>
+          <w:color w:val="000000" w:themeColor="text1"/>
+        </w:rPr>
+        <w:t xml:space="preserve">A technology monitoring range defines its capabilities. </w:t>
+      </w:r>
+      <w:r>
+        <w:rPr>
+          <w:color w:val="FF0000"/>
+        </w:rPr>
+        <w:t>Monitoring range shapes capabilities</w:t>
+      </w:r>
+      <w:r>
+        <w:rPr>
+          <w:color w:val="000000" w:themeColor="text1"/>
+        </w:rPr>
+        <w:t xml:space="preserve">, and </w:t>
+      </w:r>
+      <w:r>
+        <w:rPr>
+          <w:color w:val="000000" w:themeColor="text1"/>
+        </w:rPr>
+        <w:t>each method is sensitive to different attacks:</w:t>
+      </w:r>
+    </w:p>
+    <w:p>
+      <w:pPr>
+        <w:ind w:left="720"/>
+      </w:pPr>
+      <w:r>
+        <w:rPr>
+          <w:u w:val="single"/>
+        </w:rPr>
+        <w:t>Telescopes</w:t>
+      </w:r>
+      <w:r>
+        <w:t xml:space="preserve"> target spoofed direct-path attacks, missing reflection attacks</w:t>
+      </w:r>
+      <w:r>
+        <w:t>.</w:t>
+      </w:r>
+    </w:p>
+    <w:p>
+      <w:pPr>
+        <w:ind w:left="720"/>
+      </w:pPr>
+      <w:r>
+        <w:rPr>
+          <w:u w:val="single"/>
+        </w:rPr>
+        <w:t>F</w:t>
+      </w:r>
+      <w:r>
+        <w:rPr>
+          <w:u w:val="single"/>
+        </w:rPr>
+        <w:t xml:space="preserve">low </w:t>
+      </w:r>
+      <w:r>
+        <w:rPr>
+          <w:u w:val="single"/>
+        </w:rPr>
+        <w:t>M</w:t>
+      </w:r>
+      <w:r>
+        <w:rPr>
+          <w:u w:val="single"/>
+        </w:rPr>
+        <w:t>onitoring</w:t>
+      </w:r>
+      <w:r>
+        <w:t xml:space="preserve">, on the other hand, </w:t>
+      </w:r>
+      <w:r>
+        <w:t xml:space="preserve">broadly captures attacks </w:t>
+      </w:r>
+      <w:r>
+        <w:t>at IXPs</w:t>
+      </w:r>
+      <w:r>
+        <w:t>,</w:t>
+      </w:r>
+      <w:r>
+        <w:t xml:space="preserve"> </w:t>
+      </w:r>
+      <w:r>
+        <w:t>but is path-limited (as it captures only specific ones)</w:t>
+      </w:r>
+      <w:r>
+        <w:t xml:space="preserve">. </w:t>
+      </w:r>
+    </w:p>
+    <w:p>
+      <w:pPr>
+        <w:ind w:left="720"/>
+      </w:pPr>
+      <w:r>
+        <w:rPr>
+          <w:u w:val="single"/>
+        </w:rPr>
+        <w:t xml:space="preserve">Honey </w:t>
+      </w:r>
+      <w:r>
+        <w:t>Pots</w:t>
+      </w:r>
+      <w:r>
+        <w:t>, a</w:t>
+      </w:r>
+      <w:r>
+        <w:t>s</w:t>
+      </w:r>
+      <w:r>
+        <w:t xml:space="preserve"> mentioned before</w:t>
+      </w:r>
+      <w:r>
+        <w:t>,</w:t>
+      </w:r>
+      <w:r>
+        <w:t xml:space="preserve"> </w:t>
+      </w:r>
+      <w:r>
+        <w:t>are</w:t>
+      </w:r>
+      <w:r>
+        <w:t xml:space="preserve"> limited to specific services, and mainly address reflection-amplification attacks. </w:t>
       </w:r>
     </w:p>
     <w:p>
@@ -206,6 +499,7 @@
         <w:rPr>
           <w:u w:val="single"/>
         </w:rPr>
+        <w:lastRenderedPageBreak/>
         <w:t>Data Access</w:t>
       </w:r>
     </w:p>
@@ -213,118 +507,23 @@
       <w:pPr>
         <w:ind w:left="720"/>
         <w:rPr>
-          <w:i/>
-          <w:iCs/>
           <w:rtl/>
         </w:rPr>
       </w:pPr>
       <w:r>
-        <w:rPr>
-          <w:i/>
-          <w:iCs/>
-        </w:rPr>
-        <w:t xml:space="preserve">Data sharing impacts attack visibility. </w:t>
-      </w:r>
-      <w:r>
-        <w:rPr>
-          <w:i/>
-          <w:iCs/>
-        </w:rPr>
-        <w:t xml:space="preserve">For example the authors of the paper mentioned </w:t>
-      </w:r>
-      <w:r>
-        <w:rPr>
-          <w:i/>
-          <w:iCs/>
-        </w:rPr>
-        <w:t>Flow monitoring by Netscout integrates ISP data for broader insights, but proprietary limits restrict sharing, unlike shareable but narrower telescope data</w:t>
-      </w:r>
-    </w:p>
-    <w:p>
-      <w:pPr>
-        <w:ind w:left="720"/>
-        <w:rPr>
-          <w:i/>
-          <w:iCs/>
-          <w:rtl/>
-        </w:rPr>
-      </w:pPr>
-    </w:p>
-    <w:p>
-      <w:pPr>
-        <w:ind w:left="720"/>
-        <w:rPr>
-          <w:i/>
-          <w:iCs/>
-          <w:rtl/>
-        </w:rPr>
-      </w:pPr>
-    </w:p>
-    <w:p>
-      <w:pPr>
-        <w:ind w:left="720"/>
-        <w:rPr>
-          <w:i/>
-          <w:iCs/>
-          <w:rtl/>
-        </w:rPr>
-      </w:pPr>
-    </w:p>
-    <w:p>
-      <w:pPr>
-        <w:ind w:left="720"/>
-        <w:rPr>
-          <w:i/>
-          <w:iCs/>
-          <w:rtl/>
-        </w:rPr>
-      </w:pPr>
-    </w:p>
-    <w:p>
-      <w:pPr>
-        <w:ind w:left="720"/>
-        <w:rPr>
-          <w:i/>
-          <w:iCs/>
-          <w:rtl/>
-        </w:rPr>
-      </w:pPr>
-    </w:p>
-    <w:p>
-      <w:pPr>
-        <w:ind w:left="720"/>
-        <w:rPr>
-          <w:i/>
-          <w:iCs/>
-          <w:rtl/>
-        </w:rPr>
-      </w:pPr>
-    </w:p>
-    <w:p>
-      <w:pPr>
-        <w:ind w:left="720"/>
-        <w:rPr>
-          <w:i/>
-          <w:iCs/>
-          <w:rtl/>
-        </w:rPr>
-      </w:pPr>
-    </w:p>
-    <w:p>
-      <w:pPr>
-        <w:ind w:left="720"/>
-        <w:rPr>
-          <w:i/>
-          <w:iCs/>
-          <w:rtl/>
-        </w:rPr>
-      </w:pPr>
-    </w:p>
-    <w:p>
-      <w:pPr>
-        <w:ind w:left="720"/>
-      </w:pPr>
-    </w:p>
+        <w:t>Data sharing impacts attack visibility. For example</w:t>
+      </w:r>
+      <w:r>
+        <w:t>,</w:t>
+      </w:r>
+      <w:r>
+        <w:t xml:space="preserve"> the authors of the paper mentioned Flow monitoring by Netscout integrates ISP data for broader insights, but proprietary limits restrict sharing, unlike shareable but narrower telescope data</w:t>
+      </w:r>
+      <w:r>
+        <w:t xml:space="preserve">. </w:t>
+      </w:r>
+    </w:p>
+    <w:p/>
     <w:p>
       <w:pPr>
         <w:rPr>
@@ -337,6 +536,21 @@
           <w:b/>
           <w:bCs/>
         </w:rPr>
+        <w:br w:type="page"/>
+      </w:r>
+    </w:p>
+    <w:p>
+      <w:pPr>
+        <w:rPr>
+          <w:b/>
+          <w:bCs/>
+        </w:rPr>
+      </w:pPr>
+      <w:r>
+        <w:rPr>
+          <w:b/>
+          <w:bCs/>
+        </w:rPr>
         <w:lastRenderedPageBreak/>
         <w:t>Q2</w:t>
       </w:r>
@@ -346,6 +560,9 @@
         <w:t xml:space="preserve">The HTTP/2 Rapid Reset attack is </w:t>
       </w:r>
       <w:r>
+        <w:t xml:space="preserve">an </w:t>
+      </w:r>
+      <w:r>
         <w:t xml:space="preserve">application layer </w:t>
       </w:r>
       <w:r>
@@ -361,13 +578,13 @@
         <w:t>r</w:t>
       </w:r>
       <w:r>
-        <w:t xml:space="preserve"> </w:t>
-      </w:r>
-      <w:r>
-        <w:t>sends</w:t>
-      </w:r>
-      <w:r>
-        <w:t xml:space="preserve"> and cancel numerous requests using </w:t>
+        <w:t xml:space="preserve"> sends and cancel</w:t>
+      </w:r>
+      <w:r>
+        <w:t>s</w:t>
+      </w:r>
+      <w:r>
+        <w:t xml:space="preserve"> numerous requests using </w:t>
       </w:r>
       <w:r>
         <w:t>`</w:t>
@@ -414,11 +631,14 @@
         <w:t>”</w:t>
       </w:r>
       <w:r>
-        <w:t xml:space="preserve"> :</w:t>
-      </w:r>
-    </w:p>
-    <w:p>
-      <w:r>
+        <w:t>:</w:t>
+      </w:r>
+    </w:p>
+    <w:p>
+      <w:r>
+        <w:rPr>
+          <w:noProof/>
+        </w:rPr>
         <w:drawing>
           <wp:inline distT="0" distB="0" distL="0" distR="0" wp14:anchorId="3FAE161F" wp14:editId="48F0D284">
             <wp:extent cx="5943600" cy="3319780"/>
@@ -494,6 +714,9 @@
       <w:r>
         <w:t xml:space="preserve"> or the blockhole mentioned in the paper.</w:t>
       </w:r>
+      <w:r>
+        <w:t xml:space="preserve"> The system will detect the unusual pattern of the flow of data (repeated opening and resetting) and therefore sense the attack. </w:t>
+      </w:r>
     </w:p>
     <w:p>
       <w:r>
@@ -536,11 +759,11 @@
     <w:p>
       <w:pPr>
         <w:rPr>
-          <w:rFonts w:hint="cs"/>
           <w:rtl/>
         </w:rPr>
       </w:pPr>
       <w:r>
+        <w:lastRenderedPageBreak/>
         <w:t>Honeypots are unlikely to capture it</w:t>
       </w:r>
       <w:r>
@@ -586,7 +809,7 @@
   <w:abstractNum w:abstractNumId="0" w15:restartNumberingAfterBreak="0">
     <w:nsid w:val="11BD3284"/>
     <w:multiLevelType w:val="multilevel"/>
-    <w:tmpl w:val="3F04DDE2"/>
+    <w:tmpl w:val="38E4EFE8"/>
     <w:lvl w:ilvl="0">
       <w:start w:val="1"/>
       <w:numFmt w:val="bullet"/>
@@ -603,20 +826,15 @@
         <w:sz w:val="20"/>
       </w:rPr>
     </w:lvl>
-    <w:lvl w:ilvl="1" w:tentative="1">
-      <w:start w:val="1"/>
-      <w:numFmt w:val="bullet"/>
-      <w:lvlText w:val="o"/>
-      <w:lvlJc w:val="left"/>
-      <w:pPr>
-        <w:tabs>
-          <w:tab w:val="num" w:pos="1440"/>
-        </w:tabs>
+    <w:lvl w:ilvl="1">
+      <w:numFmt w:val="bullet"/>
+      <w:lvlText w:val="-"/>
+      <w:lvlJc w:val="left"/>
+      <w:pPr>
         <w:ind w:left="1440" w:hanging="360"/>
       </w:pPr>
       <w:rPr>
-        <w:rFonts w:ascii="Courier New" w:hAnsi="Courier New" w:hint="default"/>
-        <w:sz w:val="20"/>
+        <w:rFonts w:ascii="Aptos" w:eastAsiaTheme="minorHAnsi" w:hAnsi="Aptos" w:cstheme="minorBidi" w:hint="default"/>
       </w:rPr>
     </w:lvl>
     <w:lvl w:ilvl="2" w:tentative="1">
@@ -1027,6 +1245,118 @@
       <w:rPr>
         <w:rFonts w:ascii="Wingdings" w:hAnsi="Wingdings" w:hint="default"/>
         <w:sz w:val="20"/>
+      </w:rPr>
+    </w:lvl>
+  </w:abstractNum>
+  <w:abstractNum w:abstractNumId="3" w15:restartNumberingAfterBreak="0">
+    <w:nsid w:val="2C765EE6"/>
+    <w:multiLevelType w:val="hybridMultilevel"/>
+    <w:tmpl w:val="6C4AB414"/>
+    <w:lvl w:ilvl="0" w:tplc="ED76569E">
+      <w:numFmt w:val="bullet"/>
+      <w:lvlText w:val="-"/>
+      <w:lvlJc w:val="left"/>
+      <w:pPr>
+        <w:ind w:left="720" w:hanging="360"/>
+      </w:pPr>
+      <w:rPr>
+        <w:rFonts w:ascii="Aptos" w:eastAsiaTheme="minorHAnsi" w:hAnsi="Aptos" w:cstheme="minorBidi" w:hint="default"/>
+      </w:rPr>
+    </w:lvl>
+    <w:lvl w:ilvl="1" w:tplc="04090003" w:tentative="1">
+      <w:start w:val="1"/>
+      <w:numFmt w:val="bullet"/>
+      <w:lvlText w:val="o"/>
+      <w:lvlJc w:val="left"/>
+      <w:pPr>
+        <w:ind w:left="1440" w:hanging="360"/>
+      </w:pPr>
+      <w:rPr>
+        <w:rFonts w:ascii="Courier New" w:hAnsi="Courier New" w:cs="Courier New" w:hint="default"/>
+      </w:rPr>
+    </w:lvl>
+    <w:lvl w:ilvl="2" w:tplc="04090005" w:tentative="1">
+      <w:start w:val="1"/>
+      <w:numFmt w:val="bullet"/>
+      <w:lvlText w:val=""/>
+      <w:lvlJc w:val="left"/>
+      <w:pPr>
+        <w:ind w:left="2160" w:hanging="360"/>
+      </w:pPr>
+      <w:rPr>
+        <w:rFonts w:ascii="Wingdings" w:hAnsi="Wingdings" w:hint="default"/>
+      </w:rPr>
+    </w:lvl>
+    <w:lvl w:ilvl="3" w:tplc="04090001" w:tentative="1">
+      <w:start w:val="1"/>
+      <w:numFmt w:val="bullet"/>
+      <w:lvlText w:val=""/>
+      <w:lvlJc w:val="left"/>
+      <w:pPr>
+        <w:ind w:left="2880" w:hanging="360"/>
+      </w:pPr>
+      <w:rPr>
+        <w:rFonts w:ascii="Symbol" w:hAnsi="Symbol" w:hint="default"/>
+      </w:rPr>
+    </w:lvl>
+    <w:lvl w:ilvl="4" w:tplc="04090003" w:tentative="1">
+      <w:start w:val="1"/>
+      <w:numFmt w:val="bullet"/>
+      <w:lvlText w:val="o"/>
+      <w:lvlJc w:val="left"/>
+      <w:pPr>
+        <w:ind w:left="3600" w:hanging="360"/>
+      </w:pPr>
+      <w:rPr>
+        <w:rFonts w:ascii="Courier New" w:hAnsi="Courier New" w:cs="Courier New" w:hint="default"/>
+      </w:rPr>
+    </w:lvl>
+    <w:lvl w:ilvl="5" w:tplc="04090005" w:tentative="1">
+      <w:start w:val="1"/>
+      <w:numFmt w:val="bullet"/>
+      <w:lvlText w:val=""/>
+      <w:lvlJc w:val="left"/>
+      <w:pPr>
+        <w:ind w:left="4320" w:hanging="360"/>
+      </w:pPr>
+      <w:rPr>
+        <w:rFonts w:ascii="Wingdings" w:hAnsi="Wingdings" w:hint="default"/>
+      </w:rPr>
+    </w:lvl>
+    <w:lvl w:ilvl="6" w:tplc="04090001" w:tentative="1">
+      <w:start w:val="1"/>
+      <w:numFmt w:val="bullet"/>
+      <w:lvlText w:val=""/>
+      <w:lvlJc w:val="left"/>
+      <w:pPr>
+        <w:ind w:left="5040" w:hanging="360"/>
+      </w:pPr>
+      <w:rPr>
+        <w:rFonts w:ascii="Symbol" w:hAnsi="Symbol" w:hint="default"/>
+      </w:rPr>
+    </w:lvl>
+    <w:lvl w:ilvl="7" w:tplc="04090003" w:tentative="1">
+      <w:start w:val="1"/>
+      <w:numFmt w:val="bullet"/>
+      <w:lvlText w:val="o"/>
+      <w:lvlJc w:val="left"/>
+      <w:pPr>
+        <w:ind w:left="5760" w:hanging="360"/>
+      </w:pPr>
+      <w:rPr>
+        <w:rFonts w:ascii="Courier New" w:hAnsi="Courier New" w:cs="Courier New" w:hint="default"/>
+      </w:rPr>
+    </w:lvl>
+    <w:lvl w:ilvl="8" w:tplc="04090005" w:tentative="1">
+      <w:start w:val="1"/>
+      <w:numFmt w:val="bullet"/>
+      <w:lvlText w:val=""/>
+      <w:lvlJc w:val="left"/>
+      <w:pPr>
+        <w:ind w:left="6480" w:hanging="360"/>
+      </w:pPr>
+      <w:rPr>
+        <w:rFonts w:ascii="Wingdings" w:hAnsi="Wingdings" w:hint="default"/>
       </w:rPr>
     </w:lvl>
   </w:abstractNum>
@@ -1038,6 +1368,9 @@
   </w:num>
   <w:num w:numId="3" w16cid:durableId="1569069709">
     <w:abstractNumId w:val="0"/>
+  </w:num>
+  <w:num w:numId="4" w16cid:durableId="864321160">
+    <w:abstractNumId w:val="3"/>
   </w:num>
 </w:numbering>
 </file>
@@ -1645,6 +1978,7 @@
   <w:style w:type="character" w:default="1" w:styleId="DefaultParagraphFont">
     <w:name w:val="Default Paragraph Font"/>
     <w:uiPriority w:val="1"/>
+    <w:semiHidden/>
     <w:unhideWhenUsed/>
   </w:style>
   <w:style w:type="table" w:default="1" w:styleId="TableNormal">

</xml_diff>

<commit_message>
Changes to PDF & Video
</commit_message>
<xml_diff>
--- a/Part 2 DDoS Discovery Industry and Academic perspective.docx
+++ b/Part 2 DDoS Discovery Industry and Academic perspective.docx
@@ -75,7 +75,21 @@
         <w:t>elescopes</w:t>
       </w:r>
       <w:r>
-        <w:t xml:space="preserve"> – which monitor traffic directed to unused IP addresses. </w:t>
+        <w:t xml:space="preserve"> – </w:t>
+      </w:r>
+      <w:r>
+        <w:t>Systems that monitor traffic to unused IP addresses to detect malicious activity</w:t>
+      </w:r>
+      <w:r>
+        <w:t>.</w:t>
+      </w:r>
+    </w:p>
+    <w:p>
+      <w:pPr>
+        <w:pStyle w:val="ListParagraph"/>
+      </w:pPr>
+      <w:r>
+        <w:t xml:space="preserve"> </w:t>
       </w:r>
     </w:p>
     <w:p>
@@ -123,14 +137,32 @@
         <w:t xml:space="preserve"> (IXP)</w:t>
       </w:r>
       <w:r>
-        <w:t xml:space="preserve"> and D</w:t>
-      </w:r>
+        <w:t xml:space="preserve"> and </w:t>
+      </w:r>
+      <w:proofErr w:type="spellStart"/>
       <w:r>
         <w:t>D</w:t>
       </w:r>
       <w:r>
-        <w:t xml:space="preserve">os control systems. </w:t>
-      </w:r>
+        <w:t>D</w:t>
+      </w:r>
+      <w:r>
+        <w:t>os</w:t>
+      </w:r>
+      <w:proofErr w:type="spellEnd"/>
+      <w:r>
+        <w:t xml:space="preserve"> control systems. </w:t>
+      </w:r>
+    </w:p>
+    <w:p>
+      <w:pPr>
+        <w:pStyle w:val="ListParagraph"/>
+      </w:pPr>
+    </w:p>
+    <w:p>
+      <w:pPr>
+        <w:pStyle w:val="ListParagraph"/>
+      </w:pPr>
     </w:p>
     <w:p>
       <w:pPr>
@@ -165,7 +197,10 @@
         <w:t xml:space="preserve"> </w:t>
       </w:r>
       <w:r>
-        <w:t xml:space="preserve">– which are systems used to attract attackers, by adding intended venerable spots (Therefore they serve as traps for attackers). </w:t>
+        <w:t xml:space="preserve">– </w:t>
+      </w:r>
+      <w:r>
+        <w:t>Decoy systems with intentional vulnerabilities to lure and trap attackers.</w:t>
       </w:r>
     </w:p>
     <w:p>
@@ -177,10 +212,21 @@
         </w:numPr>
       </w:pPr>
       <w:r>
+        <w:rPr>
+          <w:b/>
+          <w:bCs/>
+        </w:rPr>
         <w:t>H</w:t>
       </w:r>
       <w:r>
-        <w:t>ybrid approaches combining them together.</w:t>
+        <w:rPr>
+          <w:b/>
+          <w:bCs/>
+        </w:rPr>
+        <w:t>ybrid approaches</w:t>
+      </w:r>
+      <w:r>
+        <w:t xml:space="preserve"> combining them together.</w:t>
       </w:r>
     </w:p>
     <w:p>
@@ -270,10 +316,26 @@
         <w:t>Honeypots</w:t>
       </w:r>
       <w:r>
-        <w:t xml:space="preserve"> only capture attacks that were directed to </w:t>
-      </w:r>
-      <w:r>
-        <w:t>specific services, and thus have a limited effect</w:t>
+        <w:t xml:space="preserve"> only capture attacks that were directed </w:t>
+      </w:r>
+      <w:proofErr w:type="gramStart"/>
+      <w:r>
+        <w:t>to</w:t>
+      </w:r>
+      <w:proofErr w:type="gramEnd"/>
+      <w:r>
+        <w:t xml:space="preserve"> </w:t>
+      </w:r>
+      <w:r>
+        <w:t xml:space="preserve">specific </w:t>
+      </w:r>
+      <w:proofErr w:type="gramStart"/>
+      <w:r>
+        <w:t>services, and</w:t>
+      </w:r>
+      <w:proofErr w:type="gramEnd"/>
+      <w:r>
+        <w:t xml:space="preserve"> thus have a limited effect</w:t>
       </w:r>
       <w:r>
         <w:t xml:space="preserve">. </w:t>
@@ -318,7 +380,21 @@
         <w:rPr>
           <w:lang w:bidi="ar-LB"/>
         </w:rPr>
-        <w:t>le of the DDos attack.</w:t>
+        <w:t xml:space="preserve">le of the </w:t>
+      </w:r>
+      <w:proofErr w:type="spellStart"/>
+      <w:r>
+        <w:rPr>
+          <w:lang w:bidi="ar-LB"/>
+        </w:rPr>
+        <w:t>DDos</w:t>
+      </w:r>
+      <w:proofErr w:type="spellEnd"/>
+      <w:r>
+        <w:rPr>
+          <w:lang w:bidi="ar-LB"/>
+        </w:rPr>
+        <w:t xml:space="preserve"> attack.</w:t>
       </w:r>
     </w:p>
     <w:p>
@@ -420,6 +496,7 @@
         <w:rPr>
           <w:u w:val="single"/>
         </w:rPr>
+        <w:lastRenderedPageBreak/>
         <w:t>F</w:t>
       </w:r>
       <w:r>
@@ -508,7 +585,6 @@
         <w:rPr>
           <w:u w:val="single"/>
         </w:rPr>
-        <w:lastRenderedPageBreak/>
         <w:t>Data Access</w:t>
       </w:r>
     </w:p>
@@ -526,7 +602,15 @@
         <w:t>,</w:t>
       </w:r>
       <w:r>
-        <w:t xml:space="preserve"> the authors of the paper mentioned Flow monitoring by Netscout integrates ISP data for broader insights, but proprietary limits restrict sharing, unlike shareable but narrower telescope data</w:t>
+        <w:t xml:space="preserve"> the authors of the paper mentioned Flow monitoring by </w:t>
+      </w:r>
+      <w:proofErr w:type="spellStart"/>
+      <w:r>
+        <w:t>Netscout</w:t>
+      </w:r>
+      <w:proofErr w:type="spellEnd"/>
+      <w:r>
+        <w:t xml:space="preserve"> integrates ISP data for broader insights, but proprietary limits restrict sharing, unlike shareable but narrower telescope data</w:t>
       </w:r>
       <w:r>
         <w:t xml:space="preserve">. </w:t>
@@ -1987,7 +2071,6 @@
   <w:style w:type="character" w:default="1" w:styleId="DefaultParagraphFont">
     <w:name w:val="Default Paragraph Font"/>
     <w:uiPriority w:val="1"/>
-    <w:semiHidden/>
     <w:unhideWhenUsed/>
   </w:style>
   <w:style w:type="table" w:default="1" w:styleId="TableNormal">

</xml_diff>